<commit_message>
add Server Certificates in as
</commit_message>
<xml_diff>
--- a/as.docx
+++ b/as.docx
@@ -2483,7 +2483,7 @@
           </mc:Choice>
           <mc:Fallback>
             <w:pict>
-              <v:rect w14:anchorId="7280A62E" id="AutoShape 237" o:spid="_x0000_s1026" style="width:24pt;height:24pt;visibility:visible;mso-wrap-style:square;mso-left-percent:-10001;mso-top-percent:-10001;mso-position-horizontal:absolute;mso-position-horizontal-relative:char;mso-position-vertical:absolute;mso-position-vertical-relative:line;mso-left-percent:-10001;mso-top-percent:-10001;v-text-anchor:top" o:gfxdata="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" filled="f" stroked="f">
+              <v:rect w14:anchorId="597386C4" id="AutoShape 237" o:spid="_x0000_s1026" style="width:24pt;height:24pt;visibility:visible;mso-wrap-style:square;mso-left-percent:-10001;mso-top-percent:-10001;mso-position-horizontal:absolute;mso-position-horizontal-relative:char;mso-position-vertical:absolute;mso-position-vertical-relative:line;mso-left-percent:-10001;mso-top-percent:-10001;v-text-anchor:top" o:gfxdata="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" filled="f" stroked="f">
                 <o:lock v:ext="edit" aspectratio="t"/>
                 <w10:anchorlock/>
               </v:rect>
@@ -2569,7 +2569,7 @@
           </mc:Choice>
           <mc:Fallback>
             <w:pict>
-              <v:rect w14:anchorId="7273239B" id="AutoShape 238" o:spid="_x0000_s1026" style="width:24pt;height:24pt;visibility:visible;mso-wrap-style:square;mso-left-percent:-10001;mso-top-percent:-10001;mso-position-horizontal:absolute;mso-position-horizontal-relative:char;mso-position-vertical:absolute;mso-position-vertical-relative:line;mso-left-percent:-10001;mso-top-percent:-10001;v-text-anchor:top" o:gfxdata="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" filled="f" stroked="f">
+              <v:rect w14:anchorId="0C305B15" id="AutoShape 238" o:spid="_x0000_s1026" style="width:24pt;height:24pt;visibility:visible;mso-wrap-style:square;mso-left-percent:-10001;mso-top-percent:-10001;mso-position-horizontal:absolute;mso-position-horizontal-relative:char;mso-position-vertical:absolute;mso-position-vertical-relative:line;mso-left-percent:-10001;mso-top-percent:-10001;v-text-anchor:top" o:gfxdata="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" filled="f" stroked="f">
                 <o:lock v:ext="edit" aspectratio="t"/>
                 <w10:anchorlock/>
               </v:rect>
@@ -17050,7 +17050,7 @@
           </mc:Choice>
           <mc:Fallback>
             <w:pict>
-              <v:rect w14:anchorId="5AAF2DFF" id="矩形 82" o:spid="_x0000_s1026" alt="https://confluence.djicorp.com/download/attachments/7115184/image2016-7-14%2014%3A16%3A30.png?version=1&amp;modificationDate=1468476964000&amp;api=v2" style="width:187.5pt;height:187.5pt;visibility:visible;mso-wrap-style:square;mso-left-percent:-10001;mso-top-percent:-10001;mso-position-horizontal:absolute;mso-position-horizontal-relative:char;mso-position-vertical:absolute;mso-position-vertical-relative:line;mso-left-percent:-10001;mso-top-percent:-10001;v-text-anchor:top" o:gfxdata="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" filled="f" stroked="f">
+              <v:rect w14:anchorId="56978CBA" id="矩形 82" o:spid="_x0000_s1026" alt="https://confluence.djicorp.com/download/attachments/7115184/image2016-7-14%2014%3A16%3A30.png?version=1&amp;modificationDate=1468476964000&amp;api=v2" style="width:187.5pt;height:187.5pt;visibility:visible;mso-wrap-style:square;mso-left-percent:-10001;mso-top-percent:-10001;mso-position-horizontal:absolute;mso-position-horizontal-relative:char;mso-position-vertical:absolute;mso-position-vertical-relative:line;mso-left-percent:-10001;mso-top-percent:-10001;v-text-anchor:top" o:gfxdata="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" filled="f" stroked="f">
                 <o:lock v:ext="edit" aspectratio="t"/>
                 <w10:anchorlock/>
               </v:rect>
@@ -17190,7 +17190,7 @@
           </mc:Choice>
           <mc:Fallback>
             <w:pict>
-              <v:rect w14:anchorId="2AB031DA" id="矩形 81" o:spid="_x0000_s1026" alt="https://confluence.djicorp.com/download/attachments/7115184/image2016-8-4%2010%3A12%3A52.png?version=1&amp;modificationDate=1470276711000&amp;api=v2" style="width:24pt;height:24pt;visibility:visible;mso-wrap-style:square;mso-left-percent:-10001;mso-top-percent:-10001;mso-position-horizontal:absolute;mso-position-horizontal-relative:char;mso-position-vertical:absolute;mso-position-vertical-relative:line;mso-left-percent:-10001;mso-top-percent:-10001;v-text-anchor:top" o:gfxdata="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" filled="f" stroked="f">
+              <v:rect w14:anchorId="2C6A2A25" id="矩形 81" o:spid="_x0000_s1026" alt="https://confluence.djicorp.com/download/attachments/7115184/image2016-8-4%2010%3A12%3A52.png?version=1&amp;modificationDate=1470276711000&amp;api=v2" style="width:24pt;height:24pt;visibility:visible;mso-wrap-style:square;mso-left-percent:-10001;mso-top-percent:-10001;mso-position-horizontal:absolute;mso-position-horizontal-relative:char;mso-position-vertical:absolute;mso-position-vertical-relative:line;mso-left-percent:-10001;mso-top-percent:-10001;v-text-anchor:top" o:gfxdata="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" filled="f" stroked="f">
                 <o:lock v:ext="edit" aspectratio="t"/>
                 <w10:anchorlock/>
               </v:rect>
@@ -19738,100 +19738,534 @@
     </w:p>
     <w:p/>
     <w:p>
-      <w:pPr>
+      <w:r>
         <w:rPr>
           <w:rFonts w:hint="eastAsia"/>
         </w:rPr>
-      </w:pPr>
+        <w:t>升级</w:t>
+      </w:r>
+      <w:r>
+        <w:t>问题：</w:t>
+      </w:r>
       <w:r>
         <w:rPr>
           <w:rFonts w:hint="eastAsia"/>
         </w:rPr>
+        <w:t>新</w:t>
+      </w:r>
+      <w:r>
+        <w:t>版本的无法编译某些</w:t>
+      </w:r>
+      <w:r>
+        <w:t>ndk</w:t>
+      </w:r>
+      <w:r>
+        <w:rPr>
+          <w:rFonts w:hint="eastAsia"/>
+        </w:rPr>
+        <w:t>模块</w:t>
+      </w:r>
+    </w:p>
+    <w:p>
+      <w:r>
+        <w:rPr>
+          <w:rFonts w:hint="eastAsia"/>
+        </w:rPr>
+        <w:t>下载</w:t>
+      </w:r>
+      <w:r>
+        <w:t>；</w:t>
+      </w:r>
+      <w:r>
+        <w:rPr>
+          <w:rFonts w:hint="eastAsia"/>
+        </w:rPr>
+        <w:t>Tool</w:t>
+      </w:r>
+      <w:r>
+        <w:t>s-</w:t>
+      </w:r>
+      <w:r>
+        <w:rPr>
+          <w:rFonts w:hint="eastAsia"/>
+        </w:rPr>
+        <w:t>&gt;android-&gt;SDK tools-&gt;</w:t>
+      </w:r>
+    </w:p>
+    <w:p>
+      <w:r>
+        <w:rPr>
+          <w:rFonts w:hint="eastAsia"/>
+        </w:rPr>
         <w:t>升级</w:t>
       </w:r>
       <w:r>
-        <w:t>问题：</w:t>
+        <w:t>：</w:t>
       </w:r>
       <w:r>
         <w:rPr>
           <w:rFonts w:hint="eastAsia"/>
         </w:rPr>
-        <w:t>新</w:t>
-      </w:r>
-      <w:r>
-        <w:t>版本的无法编译某些</w:t>
+        <w:t>项目</w:t>
+      </w:r>
+      <w:r>
+        <w:t>结构，修改为</w:t>
+      </w:r>
+      <w:r>
+        <w:t>sdk</w:t>
+      </w:r>
+      <w:r>
+        <w:t>自带的</w:t>
       </w:r>
       <w:r>
         <w:t>ndk</w:t>
       </w:r>
+    </w:p>
+    <w:p/>
+    <w:p>
+      <w:pPr>
+        <w:pStyle w:val="2"/>
+        <w:numPr>
+          <w:ilvl w:val="1"/>
+          <w:numId w:val="2"/>
+        </w:numPr>
+      </w:pPr>
+      <w:hyperlink r:id="rId91" w:history="1">
+        <w:r>
+          <w:rPr>
+            <w:rStyle w:val="a3"/>
+            <w:rFonts w:ascii="inherit" w:hAnsi="inherit" w:cs="Arial"/>
+            <w:b w:val="0"/>
+            <w:bCs w:val="0"/>
+            <w:color w:val="242729"/>
+            <w:sz w:val="36"/>
+            <w:szCs w:val="36"/>
+            <w:u w:val="none"/>
+            <w:bdr w:val="none" w:sz="0" w:space="0" w:color="auto" w:frame="1"/>
+          </w:rPr>
+          <w:t>Android Studio: Server's certificate is not trusted</w:t>
+        </w:r>
+      </w:hyperlink>
+    </w:p>
+    <w:p>
+      <w:r>
+        <w:rPr>
+          <w:noProof/>
+        </w:rPr>
+        <w:drawing>
+          <wp:inline distT="0" distB="0" distL="0" distR="0" wp14:anchorId="5479AB8B" wp14:editId="6ABDF9A2">
+            <wp:extent cx="5274310" cy="6659245"/>
+            <wp:effectExtent l="0" t="0" r="2540" b="8255"/>
+            <wp:docPr id="3" name="图片 3"/>
+            <wp:cNvGraphicFramePr>
+              <a:graphicFrameLocks xmlns:a="http://schemas.openxmlformats.org/drawingml/2006/main" noChangeAspect="1"/>
+            </wp:cNvGraphicFramePr>
+            <a:graphic xmlns:a="http://schemas.openxmlformats.org/drawingml/2006/main">
+              <a:graphicData uri="http://schemas.openxmlformats.org/drawingml/2006/picture">
+                <pic:pic xmlns:pic="http://schemas.openxmlformats.org/drawingml/2006/picture">
+                  <pic:nvPicPr>
+                    <pic:cNvPr id="1" name=""/>
+                    <pic:cNvPicPr/>
+                  </pic:nvPicPr>
+                  <pic:blipFill>
+                    <a:blip r:embed="rId92"/>
+                    <a:stretch>
+                      <a:fillRect/>
+                    </a:stretch>
+                  </pic:blipFill>
+                  <pic:spPr>
+                    <a:xfrm>
+                      <a:off x="0" y="0"/>
+                      <a:ext cx="5274310" cy="6659245"/>
+                    </a:xfrm>
+                    <a:prstGeom prst="rect">
+                      <a:avLst/>
+                    </a:prstGeom>
+                  </pic:spPr>
+                </pic:pic>
+              </a:graphicData>
+            </a:graphic>
+          </wp:inline>
+        </w:drawing>
+      </w:r>
+    </w:p>
+    <w:p>
+      <w:pPr>
+        <w:pStyle w:val="3"/>
+        <w:numPr>
+          <w:ilvl w:val="2"/>
+          <w:numId w:val="2"/>
+        </w:numPr>
+      </w:pPr>
       <w:r>
         <w:rPr>
           <w:rFonts w:hint="eastAsia"/>
         </w:rPr>
-        <w:t>模块</w:t>
-      </w:r>
-    </w:p>
-    <w:p>
+        <w:t>分析</w:t>
+      </w:r>
+    </w:p>
+    <w:p>
+      <w:r>
+        <w:t>D</w:t>
+      </w:r>
       <w:r>
         <w:rPr>
           <w:rFonts w:hint="eastAsia"/>
         </w:rPr>
-        <w:t>下载</w:t>
-      </w:r>
-      <w:r>
-        <w:t>；</w:t>
-      </w:r>
-      <w:r>
+        <w:t>sf</w:t>
+      </w:r>
+    </w:p>
+    <w:p>
+      <w:pPr>
+        <w:pStyle w:val="a6"/>
+        <w:shd w:val="clear" w:color="auto" w:fill="FFFFFF"/>
+        <w:spacing w:before="0" w:beforeAutospacing="0" w:after="240" w:afterAutospacing="0"/>
+        <w:textAlignment w:val="baseline"/>
+        <w:rPr>
+          <w:rFonts w:ascii="Arial" w:hAnsi="Arial" w:cs="Arial"/>
+          <w:color w:val="242729"/>
+          <w:sz w:val="23"/>
+          <w:szCs w:val="23"/>
+        </w:rPr>
+      </w:pPr>
+      <w:r>
+        <w:rPr>
+          <w:rFonts w:ascii="Arial" w:hAnsi="Arial" w:cs="Arial"/>
+          <w:color w:val="242729"/>
+          <w:sz w:val="23"/>
+          <w:szCs w:val="23"/>
+        </w:rPr>
+        <w:t>Android Studio has a configuration for Server Certificates (This works for other IntelliJ platforms like PyCharm as well)</w:t>
+      </w:r>
+    </w:p>
+    <w:p>
+      <w:pPr>
         <w:rPr>
           <w:rFonts w:hint="eastAsia"/>
         </w:rPr>
-        <w:t>Tool</w:t>
-      </w:r>
-      <w:r>
-        <w:t>s-</w:t>
-      </w:r>
-      <w:r>
+      </w:pPr>
+    </w:p>
+    <w:p>
+      <w:pPr>
+        <w:pStyle w:val="3"/>
+        <w:numPr>
+          <w:ilvl w:val="2"/>
+          <w:numId w:val="2"/>
+        </w:numPr>
         <w:rPr>
           <w:rFonts w:hint="eastAsia"/>
         </w:rPr>
-        <w:t>&gt;android-&gt;SDK tools-&gt;</w:t>
-      </w:r>
-    </w:p>
-    <w:p>
-      <w:pPr>
+      </w:pPr>
+      <w:r>
         <w:rPr>
           <w:rFonts w:hint="eastAsia"/>
         </w:rPr>
-      </w:pPr>
+        <w:t>解决</w:t>
+      </w:r>
+    </w:p>
+    <w:p>
       <w:r>
         <w:rPr>
           <w:rFonts w:hint="eastAsia"/>
         </w:rPr>
-        <w:t>升级</w:t>
-      </w:r>
-      <w:r>
+        <w:t>同意就好</w:t>
+      </w:r>
+    </w:p>
+    <w:p>
+      <w:pPr>
+        <w:rPr>
+          <w:rFonts w:hint="eastAsia"/>
+        </w:rPr>
+      </w:pPr>
+      <w:r>
+        <w:rPr>
+          <w:rFonts w:hint="eastAsia"/>
+        </w:rPr>
+        <w:t>如何查看</w:t>
+      </w:r>
+      <w:r>
+        <w:t>和配置</w:t>
+      </w:r>
+      <w:r>
+        <w:rPr>
+          <w:rFonts w:hint="eastAsia"/>
+        </w:rPr>
+        <w:t>，</w:t>
+      </w:r>
+      <w:r>
+        <w:t>如下</w:t>
+      </w:r>
+      <w:r>
+        <w:rPr>
+          <w:rFonts w:hint="eastAsia"/>
+        </w:rPr>
         <w:t>：</w:t>
       </w:r>
+      <w:bookmarkStart w:id="0" w:name="_GoBack"/>
+      <w:bookmarkEnd w:id="0"/>
+    </w:p>
+    <w:p>
+      <w:pPr>
+        <w:pStyle w:val="a6"/>
+        <w:shd w:val="clear" w:color="auto" w:fill="FFFFFF"/>
+        <w:spacing w:before="0" w:beforeAutospacing="0" w:after="0" w:afterAutospacing="0"/>
+        <w:textAlignment w:val="baseline"/>
+        <w:rPr>
+          <w:rFonts w:ascii="Arial" w:hAnsi="Arial" w:cs="Arial"/>
+          <w:color w:val="242729"/>
+          <w:sz w:val="23"/>
+          <w:szCs w:val="23"/>
+        </w:rPr>
+      </w:pPr>
+      <w:r>
+        <w:rPr>
+          <w:rFonts w:ascii="Arial" w:hAnsi="Arial" w:cs="Arial"/>
+          <w:color w:val="242729"/>
+          <w:sz w:val="23"/>
+          <w:szCs w:val="23"/>
+        </w:rPr>
+        <w:t>Go to </w:t>
+      </w:r>
+      <w:r>
+        <w:rPr>
+          <w:rStyle w:val="a7"/>
+          <w:rFonts w:ascii="inherit" w:hAnsi="inherit" w:cs="Arial"/>
+          <w:color w:val="242729"/>
+          <w:sz w:val="23"/>
+          <w:szCs w:val="23"/>
+          <w:bdr w:val="none" w:sz="0" w:space="0" w:color="auto" w:frame="1"/>
+        </w:rPr>
+        <w:t>File-&gt;Settings</w:t>
+      </w:r>
+      <w:r>
+        <w:rPr>
+          <w:rFonts w:ascii="Arial" w:hAnsi="Arial" w:cs="Arial"/>
+          <w:color w:val="242729"/>
+          <w:sz w:val="23"/>
+          <w:szCs w:val="23"/>
+        </w:rPr>
+        <w:t>-&gt;</w:t>
+      </w:r>
+      <w:r>
+        <w:rPr>
+          <w:rFonts w:ascii="Arial" w:hAnsi="Arial" w:cs="Arial"/>
+          <w:color w:val="242729"/>
+          <w:sz w:val="23"/>
+          <w:szCs w:val="23"/>
+        </w:rPr>
+        <w:t> </w:t>
+      </w:r>
+      <w:r>
+        <w:rPr>
+          <w:rStyle w:val="a7"/>
+          <w:rFonts w:ascii="inherit" w:hAnsi="inherit" w:cs="Arial"/>
+          <w:color w:val="242729"/>
+          <w:sz w:val="23"/>
+          <w:szCs w:val="23"/>
+          <w:bdr w:val="none" w:sz="0" w:space="0" w:color="auto" w:frame="1"/>
+        </w:rPr>
+        <w:t>Server Certificates</w:t>
+      </w:r>
+    </w:p>
+    <w:p>
+      <w:pPr>
+        <w:pStyle w:val="a6"/>
+        <w:shd w:val="clear" w:color="auto" w:fill="FFFFFF"/>
+        <w:spacing w:before="0" w:beforeAutospacing="0" w:after="0" w:afterAutospacing="0"/>
+        <w:textAlignment w:val="baseline"/>
+        <w:rPr>
+          <w:rFonts w:ascii="Arial" w:hAnsi="Arial" w:cs="Arial"/>
+          <w:color w:val="242729"/>
+          <w:sz w:val="23"/>
+          <w:szCs w:val="23"/>
+        </w:rPr>
+      </w:pPr>
+      <w:r>
+        <w:rPr>
+          <w:rFonts w:ascii="Arial" w:hAnsi="Arial" w:cs="Arial"/>
+          <w:color w:val="242729"/>
+          <w:sz w:val="23"/>
+          <w:szCs w:val="23"/>
+        </w:rPr>
+        <w:t>Myself I just selected the </w:t>
+      </w:r>
+      <w:r>
+        <w:rPr>
+          <w:rStyle w:val="a7"/>
+          <w:rFonts w:ascii="inherit" w:hAnsi="inherit" w:cs="Arial"/>
+          <w:color w:val="242729"/>
+          <w:sz w:val="23"/>
+          <w:szCs w:val="23"/>
+          <w:bdr w:val="none" w:sz="0" w:space="0" w:color="auto" w:frame="1"/>
+        </w:rPr>
+        <w:t>Accept Automatically</w:t>
+      </w:r>
+      <w:r>
+        <w:rPr>
+          <w:rFonts w:ascii="Arial" w:hAnsi="Arial" w:cs="Arial"/>
+          <w:color w:val="242729"/>
+          <w:sz w:val="23"/>
+          <w:szCs w:val="23"/>
+        </w:rPr>
+        <w:t> check box, hit Apply and never had to deal with it. If you are worried about security, there is also the option to add them 1 at a time as they come up.</w:t>
+      </w:r>
+    </w:p>
+    <w:p>
+      <w:pPr>
+        <w:pStyle w:val="a6"/>
+        <w:shd w:val="clear" w:color="auto" w:fill="FFFFFF"/>
+        <w:spacing w:before="0" w:beforeAutospacing="0" w:after="240" w:afterAutospacing="0"/>
+        <w:textAlignment w:val="baseline"/>
+        <w:rPr>
+          <w:rFonts w:ascii="Arial" w:hAnsi="Arial" w:cs="Arial"/>
+          <w:color w:val="242729"/>
+          <w:sz w:val="23"/>
+          <w:szCs w:val="23"/>
+        </w:rPr>
+      </w:pPr>
+      <w:r>
+        <w:rPr>
+          <w:rFonts w:ascii="Arial" w:hAnsi="Arial" w:cs="Arial"/>
+          <w:color w:val="242729"/>
+          <w:sz w:val="23"/>
+          <w:szCs w:val="23"/>
+        </w:rPr>
+        <w:t>In my case I did this because I already had a *.google.com certificate configured as accepted, but I still got the popup. I suspect that the fingerprint changed and if I would have deleted and then accepted the error would have gone away, but I decided to just make it go away by selecting the check box.</w:t>
+      </w:r>
+    </w:p>
+    <w:p>
+      <w:r>
+        <w:rPr>
+          <w:noProof/>
+        </w:rPr>
+        <w:drawing>
+          <wp:inline distT="0" distB="0" distL="0" distR="0" wp14:anchorId="46420EBB" wp14:editId="701C5485">
+            <wp:extent cx="5274310" cy="3519170"/>
+            <wp:effectExtent l="0" t="0" r="2540" b="5080"/>
+            <wp:docPr id="9" name="图片 9"/>
+            <wp:cNvGraphicFramePr>
+              <a:graphicFrameLocks xmlns:a="http://schemas.openxmlformats.org/drawingml/2006/main" noChangeAspect="1"/>
+            </wp:cNvGraphicFramePr>
+            <a:graphic xmlns:a="http://schemas.openxmlformats.org/drawingml/2006/main">
+              <a:graphicData uri="http://schemas.openxmlformats.org/drawingml/2006/picture">
+                <pic:pic xmlns:pic="http://schemas.openxmlformats.org/drawingml/2006/picture">
+                  <pic:nvPicPr>
+                    <pic:cNvPr id="1" name=""/>
+                    <pic:cNvPicPr/>
+                  </pic:nvPicPr>
+                  <pic:blipFill>
+                    <a:blip r:embed="rId93"/>
+                    <a:stretch>
+                      <a:fillRect/>
+                    </a:stretch>
+                  </pic:blipFill>
+                  <pic:spPr>
+                    <a:xfrm>
+                      <a:off x="0" y="0"/>
+                      <a:ext cx="5274310" cy="3519170"/>
+                    </a:xfrm>
+                    <a:prstGeom prst="rect">
+                      <a:avLst/>
+                    </a:prstGeom>
+                  </pic:spPr>
+                </pic:pic>
+              </a:graphicData>
+            </a:graphic>
+          </wp:inline>
+        </w:drawing>
+      </w:r>
+    </w:p>
+    <w:p>
+      <w:pPr>
+        <w:pStyle w:val="3"/>
+        <w:numPr>
+          <w:ilvl w:val="2"/>
+          <w:numId w:val="2"/>
+        </w:numPr>
+      </w:pPr>
       <w:r>
         <w:rPr>
           <w:rFonts w:hint="eastAsia"/>
         </w:rPr>
-        <w:t>项目</w:t>
-      </w:r>
-      <w:r>
-        <w:t>结构，修改为</w:t>
-      </w:r>
-      <w:r>
-        <w:t>sdk</w:t>
-      </w:r>
-      <w:r>
-        <w:t>自带的</w:t>
-      </w:r>
-      <w:bookmarkStart w:id="0" w:name="_GoBack"/>
-      <w:r>
-        <w:t>ndk</w:t>
-      </w:r>
-      <w:bookmarkEnd w:id="0"/>
+        <w:t>REF</w:t>
+      </w:r>
+    </w:p>
+    <w:p>
+      <w:hyperlink r:id="rId94" w:history="1">
+        <w:r>
+          <w:rPr>
+            <w:rStyle w:val="a3"/>
+          </w:rPr>
+          <w:t>Android Studio: Server's certificate is not trusted</w:t>
+        </w:r>
+      </w:hyperlink>
+    </w:p>
+    <w:p>
+      <w:pPr>
+        <w:pStyle w:val="2"/>
+        <w:numPr>
+          <w:ilvl w:val="1"/>
+          <w:numId w:val="2"/>
+        </w:numPr>
+        <w:rPr>
+          <w:rFonts w:hint="eastAsia"/>
+        </w:rPr>
+      </w:pPr>
+      <w:r>
+        <w:rPr>
+          <w:rFonts w:hint="eastAsia"/>
+        </w:rPr>
+        <w:lastRenderedPageBreak/>
+        <w:t>问题模板</w:t>
+      </w:r>
+    </w:p>
+    <w:p>
+      <w:pPr>
+        <w:pStyle w:val="3"/>
+        <w:numPr>
+          <w:ilvl w:val="2"/>
+          <w:numId w:val="2"/>
+        </w:numPr>
+      </w:pPr>
+      <w:r>
+        <w:rPr>
+          <w:rFonts w:hint="eastAsia"/>
+        </w:rPr>
+        <w:t>描述</w:t>
+      </w:r>
+    </w:p>
+    <w:p>
+      <w:pPr>
+        <w:pStyle w:val="3"/>
+        <w:numPr>
+          <w:ilvl w:val="2"/>
+          <w:numId w:val="2"/>
+        </w:numPr>
+      </w:pPr>
+      <w:r>
+        <w:rPr>
+          <w:rFonts w:hint="eastAsia"/>
+        </w:rPr>
+        <w:t>分析</w:t>
+      </w:r>
+    </w:p>
+    <w:p>
+      <w:pPr>
+        <w:pStyle w:val="3"/>
+        <w:numPr>
+          <w:ilvl w:val="2"/>
+          <w:numId w:val="2"/>
+        </w:numPr>
+        <w:rPr>
+          <w:rFonts w:hint="eastAsia"/>
+        </w:rPr>
+      </w:pPr>
+      <w:r>
+        <w:rPr>
+          <w:rFonts w:hint="eastAsia"/>
+        </w:rPr>
+        <w:t>解决</w:t>
+      </w:r>
     </w:p>
     <w:p>
       <w:pPr>
@@ -19845,7 +20279,7 @@
       </w:r>
     </w:p>
     <w:p>
-      <w:hyperlink r:id="rId91" w:history="1">
+      <w:hyperlink r:id="rId95" w:history="1">
         <w:r>
           <w:rPr>
             <w:rStyle w:val="a3"/>
@@ -19939,7 +20373,7 @@
         </w:rPr>
         <w:br/>
       </w:r>
-      <w:hyperlink r:id="rId92" w:history="1">
+      <w:hyperlink r:id="rId96" w:history="1">
         <w:r>
           <w:rPr>
             <w:rFonts w:ascii="inherit" w:eastAsia="宋体" w:hAnsi="inherit" w:cs="Arial"/>
@@ -19983,7 +20417,7 @@
         </w:rPr>
         <w:br/>
       </w:r>
-      <w:hyperlink r:id="rId93" w:history="1">
+      <w:hyperlink r:id="rId97" w:history="1">
         <w:r>
           <w:rPr>
             <w:rFonts w:ascii="inherit" w:eastAsia="宋体" w:hAnsi="inherit" w:cs="Arial"/>

</xml_diff>